<commit_message>
änderung Text View Hierachy
</commit_message>
<xml_diff>
--- a/Texte Umsetzungsdokumentation/View Hierachy.docx
+++ b/Texte Umsetzungsdokumentation/View Hierachy.docx
@@ -130,10 +130,7 @@
         <w:t>über das</w:t>
       </w:r>
       <w:r>
-        <w:t xml:space="preserve"> Überobjekt die Unterobjekte gezeichnet</w:t>
-      </w:r>
-      <w:r>
-        <w:t>, wodurch wir wiederum festlegen konnten</w:t>
+        <w:t xml:space="preserve"> Überobjekt die Unterobjekte gezeichnet, wodurch wir wiederum festlegen konnten</w:t>
       </w:r>
       <w:r>
         <w:t xml:space="preserve">, welches Bild über welches, gezeichnet wird. </w:t>
@@ -163,7 +160,7 @@
         <w:t xml:space="preserve">llgemein für einen sehr strukturierten </w:t>
       </w:r>
       <w:r>
-        <w:t>Darstellungsc</w:t>
+        <w:t>C</w:t>
       </w:r>
       <w:r>
         <w:t>ode</w:t>
@@ -172,7 +169,32 @@
         <w:t xml:space="preserve"> und erleichterte die Fehlersuche.</w:t>
       </w:r>
       <w:r>
-        <w:t xml:space="preserve"> Alles in allem </w:t>
+        <w:t xml:space="preserve"> </w:t>
+      </w:r>
+      <w:r>
+        <w:t xml:space="preserve">Wir haben uns entschieden, dass alle Klassen ab </w:t>
+      </w:r>
+      <w:proofErr w:type="spellStart"/>
+      <w:r>
+        <w:t>InteractiveObject</w:t>
+      </w:r>
+      <w:proofErr w:type="spellEnd"/>
+      <w:r>
+        <w:t xml:space="preserve"> </w:t>
+      </w:r>
+      <w:r>
+        <w:t xml:space="preserve">Unterobjekte beinhalten können, da in unserer Anwendung nur </w:t>
+      </w:r>
+      <w:proofErr w:type="spellStart"/>
+      <w:r>
+        <w:t>InteractiveObejcts</w:t>
+      </w:r>
+      <w:proofErr w:type="spellEnd"/>
+      <w:r>
+        <w:t xml:space="preserve"> Unterobjekte haben müssen. </w:t>
+      </w:r>
+      <w:r>
+        <w:t xml:space="preserve">Alles in allem </w:t>
       </w:r>
       <w:r>
         <w:t xml:space="preserve">ist unsere View </w:t>

</xml_diff>